<commit_message>
Added multi line string
</commit_message>
<xml_diff>
--- a/Python/python.docx
+++ b/Python/python.docx
@@ -252,6 +252,66 @@
       </w:pPr>
       <w:r>
         <w:rPr>
+          <w:noProof/>
+        </w:rPr>
+        <w:drawing>
+          <wp:anchor distT="0" distB="0" distL="114300" distR="114300" simplePos="0" relativeHeight="251658240" behindDoc="1" locked="0" layoutInCell="1" allowOverlap="1" wp14:anchorId="5E173D3F" wp14:editId="55697B97">
+            <wp:simplePos x="0" y="0"/>
+            <wp:positionH relativeFrom="column">
+              <wp:posOffset>-170032</wp:posOffset>
+            </wp:positionH>
+            <wp:positionV relativeFrom="paragraph">
+              <wp:posOffset>112705</wp:posOffset>
+            </wp:positionV>
+            <wp:extent cx="1382233" cy="590076"/>
+            <wp:effectExtent l="0" t="0" r="8890" b="635"/>
+            <wp:wrapNone/>
+            <wp:docPr id="1" name="Picture 1"/>
+            <wp:cNvGraphicFramePr>
+              <a:graphicFrameLocks xmlns:a="http://schemas.openxmlformats.org/drawingml/2006/main" noChangeAspect="1"/>
+            </wp:cNvGraphicFramePr>
+            <a:graphic xmlns:a="http://schemas.openxmlformats.org/drawingml/2006/main">
+              <a:graphicData uri="http://schemas.openxmlformats.org/drawingml/2006/picture">
+                <pic:pic xmlns:pic="http://schemas.openxmlformats.org/drawingml/2006/picture">
+                  <pic:nvPicPr>
+                    <pic:cNvPr id="1" name=""/>
+                    <pic:cNvPicPr/>
+                  </pic:nvPicPr>
+                  <pic:blipFill>
+                    <a:blip r:embed="rId5" cstate="print">
+                      <a:extLst>
+                        <a:ext uri="{28A0092B-C50C-407E-A947-70E740481C1C}">
+                          <a14:useLocalDpi xmlns:a14="http://schemas.microsoft.com/office/drawing/2010/main" val="0"/>
+                        </a:ext>
+                      </a:extLst>
+                    </a:blip>
+                    <a:stretch>
+                      <a:fillRect/>
+                    </a:stretch>
+                  </pic:blipFill>
+                  <pic:spPr>
+                    <a:xfrm>
+                      <a:off x="0" y="0"/>
+                      <a:ext cx="1382233" cy="590076"/>
+                    </a:xfrm>
+                    <a:prstGeom prst="rect">
+                      <a:avLst/>
+                    </a:prstGeom>
+                  </pic:spPr>
+                </pic:pic>
+              </a:graphicData>
+            </a:graphic>
+            <wp14:sizeRelH relativeFrom="page">
+              <wp14:pctWidth>0</wp14:pctWidth>
+            </wp14:sizeRelH>
+            <wp14:sizeRelV relativeFrom="page">
+              <wp14:pctHeight>0</wp14:pctHeight>
+            </wp14:sizeRelV>
+          </wp:anchor>
+        </w:drawing>
+      </w:r>
+      <w:r>
+        <w:rPr>
           <w:rFonts w:ascii="Times New Roman" w:hAnsi="Times New Roman" w:cs="Times New Roman"/>
         </w:rPr>
         <w:t>Blocks of text.</w:t>
@@ -297,6 +357,72 @@
       <w:r>
         <w:rPr>
           <w:rFonts w:ascii="Times New Roman" w:hAnsi="Times New Roman" w:cs="Times New Roman"/>
+        </w:rPr>
+        <w:t xml:space="preserve">Can create string with repeated string by doing </w:t>
+      </w:r>
+    </w:p>
+    <w:p>
+      <w:pPr>
+        <w:pStyle w:val="ListParagraph"/>
+        <w:numPr>
+          <w:ilvl w:val="2"/>
+          <w:numId w:val="1"/>
+        </w:numPr>
+        <w:rPr>
+          <w:rFonts w:ascii="Times New Roman" w:hAnsi="Times New Roman" w:cs="Times New Roman"/>
+        </w:rPr>
+      </w:pPr>
+      <w:r>
+        <w:rPr>
+          <w:rFonts w:ascii="Times New Roman" w:hAnsi="Times New Roman" w:cs="Times New Roman"/>
+        </w:rPr>
+        <w:t>String a=</w:t>
+      </w:r>
+      <w:proofErr w:type="spellStart"/>
+      <w:r>
+        <w:rPr>
+          <w:rFonts w:ascii="Times New Roman" w:hAnsi="Times New Roman" w:cs="Times New Roman"/>
+        </w:rPr>
+        <w:t>anotherString</w:t>
+      </w:r>
+      <w:proofErr w:type="spellEnd"/>
+      <w:r>
+        <w:rPr>
+          <w:rFonts w:ascii="Times New Roman" w:hAnsi="Times New Roman" w:cs="Times New Roman"/>
+        </w:rPr>
+        <w:t xml:space="preserve">*3; #repeats </w:t>
+      </w:r>
+      <w:proofErr w:type="spellStart"/>
+      <w:r>
+        <w:rPr>
+          <w:rFonts w:ascii="Times New Roman" w:hAnsi="Times New Roman" w:cs="Times New Roman"/>
+        </w:rPr>
+        <w:t>anotherstring</w:t>
+      </w:r>
+      <w:proofErr w:type="spellEnd"/>
+      <w:r>
+        <w:rPr>
+          <w:rFonts w:ascii="Times New Roman" w:hAnsi="Times New Roman" w:cs="Times New Roman"/>
+        </w:rPr>
+        <w:t xml:space="preserve"> 3 times in a </w:t>
+      </w:r>
+      <w:bookmarkStart w:id="0" w:name="_GoBack"/>
+      <w:bookmarkEnd w:id="0"/>
+    </w:p>
+    <w:p>
+      <w:pPr>
+        <w:pStyle w:val="ListParagraph"/>
+        <w:numPr>
+          <w:ilvl w:val="1"/>
+          <w:numId w:val="1"/>
+        </w:numPr>
+        <w:rPr>
+          <w:rFonts w:ascii="Times New Roman" w:hAnsi="Times New Roman" w:cs="Times New Roman"/>
+        </w:rPr>
+      </w:pPr>
+      <w:r>
+        <w:rPr>
+          <w:rFonts w:ascii="Times New Roman" w:hAnsi="Times New Roman" w:cs="Times New Roman"/>
           <w:b/>
           <w:bCs/>
         </w:rPr>
@@ -338,8 +464,6 @@
         </w:rPr>
         <w:t xml:space="preserve">This lets compiler know string doesn’t end till next ‘’’. </w:t>
       </w:r>
-      <w:bookmarkStart w:id="0" w:name="_GoBack"/>
-      <w:bookmarkEnd w:id="0"/>
     </w:p>
     <w:p>
       <w:pPr>
@@ -808,6 +932,7 @@
         <w:rPr>
           <w:rFonts w:ascii="Times New Roman" w:hAnsi="Times New Roman" w:cs="Times New Roman"/>
         </w:rPr>
+        <w:lastRenderedPageBreak/>
         <w:t xml:space="preserve">Whole number, no decimal point and contains counting numbers as well as negative and the number 0 </w:t>
       </w:r>
     </w:p>
@@ -827,7 +952,6 @@
         <w:rPr>
           <w:rFonts w:ascii="Times New Roman" w:hAnsi="Times New Roman" w:cs="Times New Roman"/>
         </w:rPr>
-        <w:lastRenderedPageBreak/>
         <w:t>An_int</w:t>
       </w:r>
       <w:proofErr w:type="spellEnd"/>
@@ -1782,6 +1906,7 @@
     <w:lsdException w:name="HTML Sample" w:semiHidden="1" w:unhideWhenUsed="1"/>
     <w:lsdException w:name="HTML Typewriter" w:semiHidden="1" w:unhideWhenUsed="1"/>
     <w:lsdException w:name="HTML Variable" w:semiHidden="1" w:unhideWhenUsed="1"/>
+    <w:lsdException w:name="Normal Table" w:semiHidden="1" w:unhideWhenUsed="1"/>
     <w:lsdException w:name="annotation subject" w:semiHidden="1" w:unhideWhenUsed="1"/>
     <w:lsdException w:name="No List" w:semiHidden="1" w:unhideWhenUsed="1"/>
     <w:lsdException w:name="Outline List 1" w:semiHidden="1" w:unhideWhenUsed="1"/>
@@ -1828,8 +1953,10 @@
     <w:lsdException w:name="Table Subtle 2" w:semiHidden="1" w:unhideWhenUsed="1"/>
     <w:lsdException w:name="Table Web 1" w:semiHidden="1" w:unhideWhenUsed="1"/>
     <w:lsdException w:name="Table Web 2" w:semiHidden="1" w:unhideWhenUsed="1"/>
+    <w:lsdException w:name="Table Web 3" w:semiHidden="1" w:unhideWhenUsed="1"/>
     <w:lsdException w:name="Balloon Text" w:semiHidden="1" w:unhideWhenUsed="1"/>
     <w:lsdException w:name="Table Grid" w:uiPriority="39"/>
+    <w:lsdException w:name="Table Theme" w:semiHidden="1" w:unhideWhenUsed="1"/>
     <w:lsdException w:name="Placeholder Text" w:semiHidden="1"/>
     <w:lsdException w:name="No Spacing" w:uiPriority="1" w:qFormat="1"/>
     <w:lsdException w:name="Light Shading" w:uiPriority="60"/>

</xml_diff>

<commit_message>
Added functions and booleans
</commit_message>
<xml_diff>
--- a/Python/python.docx
+++ b/Python/python.docx
@@ -106,7 +106,7 @@
         <w:rPr>
           <w:rFonts w:ascii="Times New Roman" w:hAnsi="Times New Roman" w:cs="Times New Roman"/>
         </w:rPr>
-        <w:t xml:space="preserve">Texxt written in prog, but not run by cpu called comment. </w:t>
+        <w:t xml:space="preserve">Text written in prog, but not run by cpu called comment. </w:t>
       </w:r>
     </w:p>
     <w:p>
@@ -269,6 +269,24 @@
           <w:rFonts w:ascii="Times New Roman" w:hAnsi="Times New Roman" w:cs="Times New Roman"/>
         </w:rPr>
         <w:t>print can print anything, no need to convert to string</w:t>
+      </w:r>
+    </w:p>
+    <w:p>
+      <w:pPr>
+        <w:pStyle w:val="ListParagraph"/>
+        <w:numPr>
+          <w:ilvl w:val="1"/>
+          <w:numId w:val="1"/>
+        </w:numPr>
+        <w:rPr>
+          <w:rFonts w:ascii="Times New Roman" w:hAnsi="Times New Roman" w:cs="Times New Roman"/>
+        </w:rPr>
+      </w:pPr>
+      <w:r>
+        <w:rPr>
+          <w:rFonts w:ascii="Times New Roman" w:hAnsi="Times New Roman" w:cs="Times New Roman"/>
+        </w:rPr>
+        <w:t>unless doing mix of str and another datatype</w:t>
       </w:r>
     </w:p>
     <w:p>
@@ -597,6 +615,24 @@
       <w:pPr>
         <w:pStyle w:val="ListParagraph"/>
         <w:numPr>
+          <w:ilvl w:val="1"/>
+          <w:numId w:val="1"/>
+        </w:numPr>
+        <w:rPr>
+          <w:rFonts w:ascii="Times New Roman" w:hAnsi="Times New Roman" w:cs="Times New Roman"/>
+        </w:rPr>
+      </w:pPr>
+      <w:r>
+        <w:rPr>
+          <w:rFonts w:ascii="Times New Roman" w:hAnsi="Times New Roman" w:cs="Times New Roman"/>
+        </w:rPr>
+        <w:t xml:space="preserve">Can check type of a var using the type(var_name) and print to get result displayed </w:t>
+      </w:r>
+    </w:p>
+    <w:p>
+      <w:pPr>
+        <w:pStyle w:val="ListParagraph"/>
+        <w:numPr>
           <w:ilvl w:val="0"/>
           <w:numId w:val="1"/>
         </w:numPr>
@@ -770,6 +806,7 @@
         <w:rPr>
           <w:rFonts w:ascii="Times New Roman" w:hAnsi="Times New Roman" w:cs="Times New Roman"/>
         </w:rPr>
+        <w:lastRenderedPageBreak/>
         <w:t>NameError</w:t>
       </w:r>
     </w:p>
@@ -806,7 +843,6 @@
         <w:rPr>
           <w:rFonts w:ascii="Times New Roman" w:hAnsi="Times New Roman" w:cs="Times New Roman"/>
         </w:rPr>
-        <w:lastRenderedPageBreak/>
         <w:t xml:space="preserve">Code that contains something that looks like var but was never defined will throw error </w:t>
       </w:r>
     </w:p>
@@ -1506,6 +1542,7 @@
         <w:rPr>
           <w:rFonts w:ascii="Times New Roman" w:hAnsi="Times New Roman" w:cs="Times New Roman"/>
         </w:rPr>
+        <w:lastRenderedPageBreak/>
         <w:t xml:space="preserve">Can assign val to var through user input. </w:t>
       </w:r>
     </w:p>
@@ -1524,7 +1561,19 @@
         <w:rPr>
           <w:rFonts w:ascii="Times New Roman" w:hAnsi="Times New Roman" w:cs="Times New Roman"/>
         </w:rPr>
-        <w:t xml:space="preserve">We use keywor input() </w:t>
+        <w:t>We use keywor</w:t>
+      </w:r>
+      <w:r>
+        <w:rPr>
+          <w:rFonts w:ascii="Times New Roman" w:hAnsi="Times New Roman" w:cs="Times New Roman"/>
+        </w:rPr>
+        <w:t>d</w:t>
+      </w:r>
+      <w:r>
+        <w:rPr>
+          <w:rFonts w:ascii="Times New Roman" w:hAnsi="Times New Roman" w:cs="Times New Roman"/>
+        </w:rPr>
+        <w:t xml:space="preserve"> input() </w:t>
       </w:r>
     </w:p>
     <w:p>
@@ -1560,7 +1609,6 @@
         <w:rPr>
           <w:rFonts w:ascii="Times New Roman" w:hAnsi="Times New Roman" w:cs="Times New Roman"/>
         </w:rPr>
-        <w:lastRenderedPageBreak/>
         <w:t xml:space="preserve">Like_snakes=input(“Do you like snakes”) </w:t>
       </w:r>
     </w:p>
@@ -1606,7 +1654,19 @@
         <w:rPr>
           <w:rFonts w:ascii="Times New Roman" w:hAnsi="Times New Roman" w:cs="Times New Roman"/>
         </w:rPr>
-        <w:t xml:space="preserve">Usually crated if some process or calculation have to be repeated. </w:t>
+        <w:t>Usually cr</w:t>
+      </w:r>
+      <w:r>
+        <w:rPr>
+          <w:rFonts w:ascii="Times New Roman" w:hAnsi="Times New Roman" w:cs="Times New Roman"/>
+        </w:rPr>
+        <w:t>e</w:t>
+      </w:r>
+      <w:r>
+        <w:rPr>
+          <w:rFonts w:ascii="Times New Roman" w:hAnsi="Times New Roman" w:cs="Times New Roman"/>
+        </w:rPr>
+        <w:t xml:space="preserve">ated if some process or calculation have to be repeated. </w:t>
       </w:r>
     </w:p>
     <w:p>
@@ -2144,6 +2204,7 @@
         <w:rPr>
           <w:rFonts w:ascii="Times New Roman" w:hAnsi="Times New Roman" w:cs="Times New Roman"/>
         </w:rPr>
+        <w:lastRenderedPageBreak/>
         <w:t xml:space="preserve">NOTE: KEYWORD ARGUMENTS WRITTEN SO THEY COME AFTER ALL POSITIONAL ARGUMENTS IN FUNCTION DEFINITION </w:t>
       </w:r>
     </w:p>
@@ -2171,7 +2232,6 @@
         <w:rPr>
           <w:rFonts w:ascii="Times New Roman" w:hAnsi="Times New Roman" w:cs="Times New Roman"/>
         </w:rPr>
-        <w:lastRenderedPageBreak/>
         <w:t xml:space="preserve">RETURNS </w:t>
       </w:r>
     </w:p>
@@ -2334,6 +2394,574 @@
         </w:rPr>
         <w:t>Can tuple unpack where if tuple has mult vals, can assign same num of vars to number of elements in tuple.</w:t>
       </w:r>
+    </w:p>
+    <w:p>
+      <w:pPr>
+        <w:pStyle w:val="ListParagraph"/>
+        <w:numPr>
+          <w:ilvl w:val="0"/>
+          <w:numId w:val="1"/>
+        </w:numPr>
+        <w:rPr>
+          <w:rFonts w:ascii="Times New Roman" w:hAnsi="Times New Roman" w:cs="Times New Roman"/>
+        </w:rPr>
+      </w:pPr>
+      <w:r>
+        <w:rPr>
+          <w:rFonts w:ascii="Times New Roman" w:hAnsi="Times New Roman" w:cs="Times New Roman"/>
+          <w:b/>
+          <w:bCs/>
+        </w:rPr>
+        <w:t>Boolean Expressions</w:t>
+      </w:r>
+    </w:p>
+    <w:p>
+      <w:pPr>
+        <w:pStyle w:val="ListParagraph"/>
+        <w:numPr>
+          <w:ilvl w:val="1"/>
+          <w:numId w:val="1"/>
+        </w:numPr>
+        <w:rPr>
+          <w:rFonts w:ascii="Times New Roman" w:hAnsi="Times New Roman" w:cs="Times New Roman"/>
+        </w:rPr>
+      </w:pPr>
+      <w:r>
+        <w:rPr>
+          <w:rFonts w:ascii="Times New Roman" w:hAnsi="Times New Roman" w:cs="Times New Roman"/>
+        </w:rPr>
+        <w:t>To add control flow to program, want to eval if statement true or not.</w:t>
+      </w:r>
+    </w:p>
+    <w:p>
+      <w:pPr>
+        <w:pStyle w:val="ListParagraph"/>
+        <w:numPr>
+          <w:ilvl w:val="1"/>
+          <w:numId w:val="1"/>
+        </w:numPr>
+        <w:rPr>
+          <w:rFonts w:ascii="Times New Roman" w:hAnsi="Times New Roman" w:cs="Times New Roman"/>
+        </w:rPr>
+      </w:pPr>
+      <w:r>
+        <w:rPr>
+          <w:rFonts w:ascii="Times New Roman" w:hAnsi="Times New Roman" w:cs="Times New Roman"/>
+        </w:rPr>
+        <w:t>Can assign true or false to vars using var_name=True… # or False</w:t>
+      </w:r>
+    </w:p>
+    <w:p>
+      <w:pPr>
+        <w:pStyle w:val="ListParagraph"/>
+        <w:numPr>
+          <w:ilvl w:val="1"/>
+          <w:numId w:val="1"/>
+        </w:numPr>
+        <w:rPr>
+          <w:rFonts w:ascii="Times New Roman" w:hAnsi="Times New Roman" w:cs="Times New Roman"/>
+        </w:rPr>
+      </w:pPr>
+      <w:r>
+        <w:rPr>
+          <w:rFonts w:ascii="Times New Roman" w:hAnsi="Times New Roman" w:cs="Times New Roman"/>
+        </w:rPr>
+        <w:t>Notice first letter capitalized</w:t>
+      </w:r>
+    </w:p>
+    <w:p>
+      <w:pPr>
+        <w:pStyle w:val="ListParagraph"/>
+        <w:numPr>
+          <w:ilvl w:val="1"/>
+          <w:numId w:val="1"/>
+        </w:numPr>
+        <w:rPr>
+          <w:rFonts w:ascii="Times New Roman" w:hAnsi="Times New Roman" w:cs="Times New Roman"/>
+        </w:rPr>
+      </w:pPr>
+      <w:r>
+        <w:rPr>
+          <w:rFonts w:ascii="Times New Roman" w:hAnsi="Times New Roman" w:cs="Times New Roman"/>
+        </w:rPr>
+        <w:t>Relational operators:</w:t>
+      </w:r>
+    </w:p>
+    <w:p>
+      <w:pPr>
+        <w:pStyle w:val="ListParagraph"/>
+        <w:numPr>
+          <w:ilvl w:val="2"/>
+          <w:numId w:val="1"/>
+        </w:numPr>
+        <w:rPr>
+          <w:rFonts w:ascii="Times New Roman" w:hAnsi="Times New Roman" w:cs="Times New Roman"/>
+        </w:rPr>
+      </w:pPr>
+      <w:r>
+        <w:rPr>
+          <w:rFonts w:ascii="Times New Roman" w:hAnsi="Times New Roman" w:cs="Times New Roman"/>
+        </w:rPr>
+        <w:t>==       #equals, compares two items return true or flase</w:t>
+      </w:r>
+    </w:p>
+    <w:p>
+      <w:pPr>
+        <w:pStyle w:val="ListParagraph"/>
+        <w:numPr>
+          <w:ilvl w:val="2"/>
+          <w:numId w:val="1"/>
+        </w:numPr>
+        <w:rPr>
+          <w:rFonts w:ascii="Times New Roman" w:hAnsi="Times New Roman" w:cs="Times New Roman"/>
+        </w:rPr>
+      </w:pPr>
+      <w:r>
+        <w:rPr>
+          <w:rFonts w:ascii="Times New Roman" w:hAnsi="Times New Roman" w:cs="Times New Roman"/>
+        </w:rPr>
+        <w:t xml:space="preserve">!= </w:t>
+      </w:r>
+      <w:r>
+        <w:rPr>
+          <w:rFonts w:ascii="Times New Roman" w:hAnsi="Times New Roman" w:cs="Times New Roman"/>
+        </w:rPr>
+        <w:t xml:space="preserve"> #not equals </w:t>
+      </w:r>
+    </w:p>
+    <w:p>
+      <w:pPr>
+        <w:pStyle w:val="ListParagraph"/>
+        <w:numPr>
+          <w:ilvl w:val="2"/>
+          <w:numId w:val="1"/>
+        </w:numPr>
+        <w:rPr>
+          <w:rFonts w:ascii="Times New Roman" w:hAnsi="Times New Roman" w:cs="Times New Roman"/>
+        </w:rPr>
+      </w:pPr>
+      <w:r>
+        <w:rPr>
+          <w:rFonts w:ascii="Times New Roman" w:hAnsi="Times New Roman" w:cs="Times New Roman"/>
+        </w:rPr>
+        <w:t xml:space="preserve">&gt; …….. &gt;= </w:t>
+      </w:r>
+    </w:p>
+    <w:p>
+      <w:pPr>
+        <w:pStyle w:val="ListParagraph"/>
+        <w:numPr>
+          <w:ilvl w:val="2"/>
+          <w:numId w:val="1"/>
+        </w:numPr>
+        <w:rPr>
+          <w:rFonts w:ascii="Times New Roman" w:hAnsi="Times New Roman" w:cs="Times New Roman"/>
+        </w:rPr>
+      </w:pPr>
+      <w:r>
+        <w:rPr>
+          <w:rFonts w:ascii="Times New Roman" w:hAnsi="Times New Roman" w:cs="Times New Roman"/>
+        </w:rPr>
+        <w:t>&lt;………&lt;=</w:t>
+      </w:r>
+    </w:p>
+    <w:p>
+      <w:pPr>
+        <w:pStyle w:val="ListParagraph"/>
+        <w:numPr>
+          <w:ilvl w:val="1"/>
+          <w:numId w:val="1"/>
+        </w:numPr>
+        <w:rPr>
+          <w:rFonts w:ascii="Times New Roman" w:hAnsi="Times New Roman" w:cs="Times New Roman"/>
+        </w:rPr>
+      </w:pPr>
+      <w:r>
+        <w:rPr>
+          <w:rFonts w:ascii="Times New Roman" w:hAnsi="Times New Roman" w:cs="Times New Roman"/>
+        </w:rPr>
+        <w:t>Boolean Operators</w:t>
+      </w:r>
+    </w:p>
+    <w:p>
+      <w:pPr>
+        <w:pStyle w:val="ListParagraph"/>
+        <w:numPr>
+          <w:ilvl w:val="2"/>
+          <w:numId w:val="1"/>
+        </w:numPr>
+        <w:rPr>
+          <w:rFonts w:ascii="Times New Roman" w:hAnsi="Times New Roman" w:cs="Times New Roman"/>
+        </w:rPr>
+      </w:pPr>
+      <w:r>
+        <w:rPr>
+          <w:rFonts w:ascii="Times New Roman" w:hAnsi="Times New Roman" w:cs="Times New Roman"/>
+        </w:rPr>
+        <w:t>and</w:t>
+      </w:r>
+    </w:p>
+    <w:p>
+      <w:pPr>
+        <w:pStyle w:val="ListParagraph"/>
+        <w:numPr>
+          <w:ilvl w:val="2"/>
+          <w:numId w:val="1"/>
+        </w:numPr>
+        <w:rPr>
+          <w:rFonts w:ascii="Times New Roman" w:hAnsi="Times New Roman" w:cs="Times New Roman"/>
+        </w:rPr>
+      </w:pPr>
+      <w:r>
+        <w:rPr>
+          <w:rFonts w:ascii="Times New Roman" w:hAnsi="Times New Roman" w:cs="Times New Roman"/>
+        </w:rPr>
+        <w:t>or</w:t>
+      </w:r>
+    </w:p>
+    <w:p>
+      <w:pPr>
+        <w:pStyle w:val="ListParagraph"/>
+        <w:numPr>
+          <w:ilvl w:val="2"/>
+          <w:numId w:val="1"/>
+        </w:numPr>
+        <w:rPr>
+          <w:rFonts w:ascii="Times New Roman" w:hAnsi="Times New Roman" w:cs="Times New Roman"/>
+        </w:rPr>
+      </w:pPr>
+      <w:r>
+        <w:rPr>
+          <w:rFonts w:ascii="Times New Roman" w:hAnsi="Times New Roman" w:cs="Times New Roman"/>
+        </w:rPr>
+        <w:t>not      #this is actual word, not ! like in Java</w:t>
+      </w:r>
+    </w:p>
+    <w:p>
+      <w:pPr>
+        <w:pStyle w:val="ListParagraph"/>
+        <w:numPr>
+          <w:ilvl w:val="1"/>
+          <w:numId w:val="1"/>
+        </w:numPr>
+        <w:rPr>
+          <w:rFonts w:ascii="Times New Roman" w:hAnsi="Times New Roman" w:cs="Times New Roman"/>
+        </w:rPr>
+      </w:pPr>
+      <w:r>
+        <w:rPr>
+          <w:rFonts w:ascii="Times New Roman" w:hAnsi="Times New Roman" w:cs="Times New Roman"/>
+        </w:rPr>
+        <w:t>Conditional Statements</w:t>
+      </w:r>
+    </w:p>
+    <w:p>
+      <w:pPr>
+        <w:pStyle w:val="ListParagraph"/>
+        <w:numPr>
+          <w:ilvl w:val="2"/>
+          <w:numId w:val="1"/>
+        </w:numPr>
+        <w:rPr>
+          <w:rFonts w:ascii="Times New Roman" w:hAnsi="Times New Roman" w:cs="Times New Roman"/>
+        </w:rPr>
+      </w:pPr>
+      <w:r>
+        <w:rPr>
+          <w:rFonts w:ascii="Times New Roman" w:hAnsi="Times New Roman" w:cs="Times New Roman"/>
+        </w:rPr>
+        <w:t>If(some condition):</w:t>
+      </w:r>
+    </w:p>
+    <w:p>
+      <w:pPr>
+        <w:pStyle w:val="ListParagraph"/>
+        <w:numPr>
+          <w:ilvl w:val="3"/>
+          <w:numId w:val="1"/>
+        </w:numPr>
+        <w:rPr>
+          <w:rFonts w:ascii="Times New Roman" w:hAnsi="Times New Roman" w:cs="Times New Roman"/>
+        </w:rPr>
+      </w:pPr>
+      <w:r>
+        <w:rPr>
+          <w:rFonts w:ascii="Times New Roman" w:hAnsi="Times New Roman" w:cs="Times New Roman"/>
+        </w:rPr>
+        <w:t>Do stuff…</w:t>
+      </w:r>
+    </w:p>
+    <w:p>
+      <w:pPr>
+        <w:pStyle w:val="ListParagraph"/>
+        <w:numPr>
+          <w:ilvl w:val="2"/>
+          <w:numId w:val="1"/>
+        </w:numPr>
+        <w:rPr>
+          <w:rFonts w:ascii="Times New Roman" w:hAnsi="Times New Roman" w:cs="Times New Roman"/>
+        </w:rPr>
+      </w:pPr>
+      <w:r>
+        <w:rPr>
+          <w:rFonts w:ascii="Times New Roman" w:hAnsi="Times New Roman" w:cs="Times New Roman"/>
+        </w:rPr>
+        <w:t>Elif(some condition):</w:t>
+      </w:r>
+    </w:p>
+    <w:p>
+      <w:pPr>
+        <w:pStyle w:val="ListParagraph"/>
+        <w:numPr>
+          <w:ilvl w:val="3"/>
+          <w:numId w:val="1"/>
+        </w:numPr>
+        <w:rPr>
+          <w:rFonts w:ascii="Times New Roman" w:hAnsi="Times New Roman" w:cs="Times New Roman"/>
+        </w:rPr>
+      </w:pPr>
+      <w:r>
+        <w:rPr>
+          <w:rFonts w:ascii="Times New Roman" w:hAnsi="Times New Roman" w:cs="Times New Roman"/>
+        </w:rPr>
+        <w:t>Do stuff</w:t>
+      </w:r>
+    </w:p>
+    <w:p>
+      <w:pPr>
+        <w:pStyle w:val="ListParagraph"/>
+        <w:numPr>
+          <w:ilvl w:val="2"/>
+          <w:numId w:val="1"/>
+        </w:numPr>
+        <w:rPr>
+          <w:rFonts w:ascii="Times New Roman" w:hAnsi="Times New Roman" w:cs="Times New Roman"/>
+        </w:rPr>
+      </w:pPr>
+      <w:r>
+        <w:rPr>
+          <w:rFonts w:ascii="Times New Roman" w:hAnsi="Times New Roman" w:cs="Times New Roman"/>
+        </w:rPr>
+        <w:t xml:space="preserve">Else: </w:t>
+      </w:r>
+    </w:p>
+    <w:p>
+      <w:pPr>
+        <w:pStyle w:val="ListParagraph"/>
+        <w:numPr>
+          <w:ilvl w:val="3"/>
+          <w:numId w:val="1"/>
+        </w:numPr>
+        <w:rPr>
+          <w:rFonts w:ascii="Times New Roman" w:hAnsi="Times New Roman" w:cs="Times New Roman"/>
+        </w:rPr>
+      </w:pPr>
+      <w:r>
+        <w:rPr>
+          <w:rFonts w:ascii="Times New Roman" w:hAnsi="Times New Roman" w:cs="Times New Roman"/>
+        </w:rPr>
+        <w:t>Do stuff</w:t>
+      </w:r>
+    </w:p>
+    <w:p>
+      <w:pPr>
+        <w:pStyle w:val="ListParagraph"/>
+        <w:numPr>
+          <w:ilvl w:val="2"/>
+          <w:numId w:val="1"/>
+        </w:numPr>
+        <w:rPr>
+          <w:rFonts w:ascii="Times New Roman" w:hAnsi="Times New Roman" w:cs="Times New Roman"/>
+        </w:rPr>
+      </w:pPr>
+      <w:r>
+        <w:rPr>
+          <w:rFonts w:ascii="Times New Roman" w:hAnsi="Times New Roman" w:cs="Times New Roman"/>
+        </w:rPr>
+        <w:t xml:space="preserve">TRY EXCEPT STATEMENS </w:t>
+      </w:r>
+    </w:p>
+    <w:p>
+      <w:pPr>
+        <w:pStyle w:val="ListParagraph"/>
+        <w:numPr>
+          <w:ilvl w:val="3"/>
+          <w:numId w:val="1"/>
+        </w:numPr>
+        <w:rPr>
+          <w:rFonts w:ascii="Times New Roman" w:hAnsi="Times New Roman" w:cs="Times New Roman"/>
+        </w:rPr>
+      </w:pPr>
+      <w:r>
+        <w:rPr>
+          <w:rFonts w:ascii="Times New Roman" w:hAnsi="Times New Roman" w:cs="Times New Roman"/>
+        </w:rPr>
+        <w:t xml:space="preserve">try: </w:t>
+      </w:r>
+    </w:p>
+    <w:p>
+      <w:pPr>
+        <w:pStyle w:val="ListParagraph"/>
+        <w:numPr>
+          <w:ilvl w:val="4"/>
+          <w:numId w:val="1"/>
+        </w:numPr>
+        <w:rPr>
+          <w:rFonts w:ascii="Times New Roman" w:hAnsi="Times New Roman" w:cs="Times New Roman"/>
+        </w:rPr>
+      </w:pPr>
+      <w:r>
+        <w:rPr>
+          <w:rFonts w:ascii="Times New Roman" w:hAnsi="Times New Roman" w:cs="Times New Roman"/>
+        </w:rPr>
+        <w:t>#some statement</w:t>
+      </w:r>
+    </w:p>
+    <w:p>
+      <w:pPr>
+        <w:pStyle w:val="ListParagraph"/>
+        <w:numPr>
+          <w:ilvl w:val="3"/>
+          <w:numId w:val="1"/>
+        </w:numPr>
+        <w:rPr>
+          <w:rFonts w:ascii="Times New Roman" w:hAnsi="Times New Roman" w:cs="Times New Roman"/>
+        </w:rPr>
+      </w:pPr>
+      <w:r>
+        <w:rPr>
+          <w:rFonts w:ascii="Times New Roman" w:hAnsi="Times New Roman" w:cs="Times New Roman"/>
+        </w:rPr>
+        <w:t xml:space="preserve">except ErrorName: </w:t>
+      </w:r>
+    </w:p>
+    <w:p>
+      <w:pPr>
+        <w:pStyle w:val="ListParagraph"/>
+        <w:numPr>
+          <w:ilvl w:val="4"/>
+          <w:numId w:val="1"/>
+        </w:numPr>
+        <w:rPr>
+          <w:rFonts w:ascii="Times New Roman" w:hAnsi="Times New Roman" w:cs="Times New Roman"/>
+        </w:rPr>
+      </w:pPr>
+      <w:r>
+        <w:rPr>
+          <w:rFonts w:ascii="Times New Roman" w:hAnsi="Times New Roman" w:cs="Times New Roman"/>
+        </w:rPr>
+        <w:t xml:space="preserve">#some statement </w:t>
+      </w:r>
+    </w:p>
+    <w:p>
+      <w:pPr>
+        <w:pStyle w:val="ListParagraph"/>
+        <w:numPr>
+          <w:ilvl w:val="3"/>
+          <w:numId w:val="1"/>
+        </w:numPr>
+        <w:rPr>
+          <w:rFonts w:ascii="Times New Roman" w:hAnsi="Times New Roman" w:cs="Times New Roman"/>
+        </w:rPr>
+      </w:pPr>
+      <w:r>
+        <w:rPr>
+          <w:noProof/>
+        </w:rPr>
+        <w:lastRenderedPageBreak/>
+        <w:drawing>
+          <wp:anchor distT="0" distB="0" distL="114300" distR="114300" simplePos="0" relativeHeight="251661312" behindDoc="1" locked="0" layoutInCell="1" allowOverlap="1" wp14:anchorId="1BA978AD" wp14:editId="4A5949AD">
+            <wp:simplePos x="0" y="0"/>
+            <wp:positionH relativeFrom="margin">
+              <wp:align>left</wp:align>
+            </wp:positionH>
+            <wp:positionV relativeFrom="paragraph">
+              <wp:posOffset>-617496</wp:posOffset>
+            </wp:positionV>
+            <wp:extent cx="1575537" cy="708991"/>
+            <wp:effectExtent l="0" t="0" r="5715" b="0"/>
+            <wp:wrapNone/>
+            <wp:docPr id="5" name="Picture 5"/>
+            <wp:cNvGraphicFramePr>
+              <a:graphicFrameLocks xmlns:a="http://schemas.openxmlformats.org/drawingml/2006/main" noChangeAspect="1"/>
+            </wp:cNvGraphicFramePr>
+            <a:graphic xmlns:a="http://schemas.openxmlformats.org/drawingml/2006/main">
+              <a:graphicData uri="http://schemas.openxmlformats.org/drawingml/2006/picture">
+                <pic:pic xmlns:pic="http://schemas.openxmlformats.org/drawingml/2006/picture">
+                  <pic:nvPicPr>
+                    <pic:cNvPr id="1" name=""/>
+                    <pic:cNvPicPr/>
+                  </pic:nvPicPr>
+                  <pic:blipFill>
+                    <a:blip r:embed="rId9">
+                      <a:extLst>
+                        <a:ext uri="{28A0092B-C50C-407E-A947-70E740481C1C}">
+                          <a14:useLocalDpi xmlns:a14="http://schemas.microsoft.com/office/drawing/2010/main" val="0"/>
+                        </a:ext>
+                      </a:extLst>
+                    </a:blip>
+                    <a:stretch>
+                      <a:fillRect/>
+                    </a:stretch>
+                  </pic:blipFill>
+                  <pic:spPr>
+                    <a:xfrm>
+                      <a:off x="0" y="0"/>
+                      <a:ext cx="1582369" cy="712065"/>
+                    </a:xfrm>
+                    <a:prstGeom prst="rect">
+                      <a:avLst/>
+                    </a:prstGeom>
+                  </pic:spPr>
+                </pic:pic>
+              </a:graphicData>
+            </a:graphic>
+            <wp14:sizeRelH relativeFrom="page">
+              <wp14:pctWidth>0</wp14:pctWidth>
+            </wp14:sizeRelH>
+            <wp14:sizeRelV relativeFrom="page">
+              <wp14:pctHeight>0</wp14:pctHeight>
+            </wp14:sizeRelV>
+          </wp:anchor>
+        </w:drawing>
+      </w:r>
+      <w:r>
+        <w:rPr>
+          <w:rFonts w:ascii="Times New Roman" w:hAnsi="Times New Roman" w:cs="Times New Roman"/>
+        </w:rPr>
+        <w:t>Statement under try will execute, if there is an exception then goes to except statement and executes that and try terminates.</w:t>
+      </w:r>
+      <w:r>
+        <w:rPr>
+          <w:noProof/>
+        </w:rPr>
+        <w:t xml:space="preserve"> </w:t>
+      </w:r>
+    </w:p>
+    <w:p>
+      <w:pPr>
+        <w:pStyle w:val="ListParagraph"/>
+        <w:numPr>
+          <w:ilvl w:val="2"/>
+          <w:numId w:val="1"/>
+        </w:numPr>
+        <w:rPr>
+          <w:rFonts w:ascii="Times New Roman" w:hAnsi="Times New Roman" w:cs="Times New Roman"/>
+        </w:rPr>
+      </w:pPr>
+      <w:r>
+        <w:rPr>
+          <w:noProof/>
+        </w:rPr>
+        <w:t>Can raise errors using “raise” keyword</w:t>
+      </w:r>
+    </w:p>
+    <w:p>
+      <w:pPr>
+        <w:rPr>
+          <w:rFonts w:ascii="Times New Roman" w:hAnsi="Times New Roman" w:cs="Times New Roman"/>
+        </w:rPr>
+      </w:pPr>
     </w:p>
     <w:sectPr>
       <w:pgSz w:w="12240" w:h="15840"/>

</xml_diff>

<commit_message>
Added virtual env pipenv
</commit_message>
<xml_diff>
--- a/Python/python.docx
+++ b/Python/python.docx
@@ -7993,7 +7993,21 @@
         <w:rPr>
           <w:rFonts w:ascii="Times New Roman" w:hAnsi="Times New Roman" w:cs="Times New Roman"/>
         </w:rPr>
-        <w:t xml:space="preserve">From module_name import </w:t>
+        <w:t xml:space="preserve">From </w:t>
+      </w:r>
+      <w:proofErr w:type="spellStart"/>
+      <w:r>
+        <w:rPr>
+          <w:rFonts w:ascii="Times New Roman" w:hAnsi="Times New Roman" w:cs="Times New Roman"/>
+        </w:rPr>
+        <w:t>module_name</w:t>
+      </w:r>
+      <w:proofErr w:type="spellEnd"/>
+      <w:r>
+        <w:rPr>
+          <w:rFonts w:ascii="Times New Roman" w:hAnsi="Times New Roman" w:cs="Times New Roman"/>
+        </w:rPr>
+        <w:t xml:space="preserve"> import </w:t>
       </w:r>
       <w:proofErr w:type="spellStart"/>
       <w:r>
@@ -9253,6 +9267,294 @@
       <w:pPr>
         <w:pStyle w:val="ListParagraph"/>
         <w:numPr>
+          <w:ilvl w:val="1"/>
+          <w:numId w:val="1"/>
+        </w:numPr>
+        <w:rPr>
+          <w:rFonts w:ascii="Times New Roman" w:hAnsi="Times New Roman" w:cs="Times New Roman"/>
+        </w:rPr>
+      </w:pPr>
+      <w:r>
+        <w:rPr>
+          <w:rFonts w:ascii="Times New Roman" w:hAnsi="Times New Roman" w:cs="Times New Roman"/>
+        </w:rPr>
+        <w:t xml:space="preserve">WHAT IS A VIRTUAL ENVIRONMENT? </w:t>
+      </w:r>
+    </w:p>
+    <w:p>
+      <w:pPr>
+        <w:pStyle w:val="ListParagraph"/>
+        <w:numPr>
+          <w:ilvl w:val="2"/>
+          <w:numId w:val="1"/>
+        </w:numPr>
+        <w:rPr>
+          <w:rFonts w:ascii="Times New Roman" w:hAnsi="Times New Roman" w:cs="Times New Roman"/>
+        </w:rPr>
+      </w:pPr>
+      <w:r>
+        <w:rPr>
+          <w:rFonts w:ascii="Times New Roman" w:hAnsi="Times New Roman" w:cs="Times New Roman"/>
+        </w:rPr>
+        <w:t xml:space="preserve">Let’s say python developer and working on 2-3 </w:t>
+      </w:r>
+      <w:proofErr w:type="spellStart"/>
+      <w:r>
+        <w:rPr>
+          <w:rFonts w:ascii="Times New Roman" w:hAnsi="Times New Roman" w:cs="Times New Roman"/>
+        </w:rPr>
+        <w:t>projs</w:t>
+      </w:r>
+      <w:proofErr w:type="spellEnd"/>
+      <w:r>
+        <w:rPr>
+          <w:rFonts w:ascii="Times New Roman" w:hAnsi="Times New Roman" w:cs="Times New Roman"/>
+        </w:rPr>
+        <w:t xml:space="preserve"> for company.</w:t>
+      </w:r>
+    </w:p>
+    <w:p>
+      <w:pPr>
+        <w:pStyle w:val="ListParagraph"/>
+        <w:numPr>
+          <w:ilvl w:val="2"/>
+          <w:numId w:val="1"/>
+        </w:numPr>
+        <w:rPr>
+          <w:rFonts w:ascii="Times New Roman" w:hAnsi="Times New Roman" w:cs="Times New Roman"/>
+        </w:rPr>
+      </w:pPr>
+      <w:r>
+        <w:rPr>
+          <w:rFonts w:ascii="Times New Roman" w:hAnsi="Times New Roman" w:cs="Times New Roman"/>
+        </w:rPr>
+        <w:t xml:space="preserve">These </w:t>
+      </w:r>
+      <w:proofErr w:type="spellStart"/>
+      <w:r>
+        <w:rPr>
+          <w:rFonts w:ascii="Times New Roman" w:hAnsi="Times New Roman" w:cs="Times New Roman"/>
+        </w:rPr>
+        <w:t>projs</w:t>
+      </w:r>
+      <w:proofErr w:type="spellEnd"/>
+      <w:r>
+        <w:rPr>
+          <w:rFonts w:ascii="Times New Roman" w:hAnsi="Times New Roman" w:cs="Times New Roman"/>
+        </w:rPr>
+        <w:t xml:space="preserve"> have </w:t>
+      </w:r>
+      <w:proofErr w:type="spellStart"/>
+      <w:r>
+        <w:rPr>
+          <w:rFonts w:ascii="Times New Roman" w:hAnsi="Times New Roman" w:cs="Times New Roman"/>
+        </w:rPr>
+        <w:t>dif</w:t>
+      </w:r>
+      <w:proofErr w:type="spellEnd"/>
+      <w:r>
+        <w:rPr>
+          <w:rFonts w:ascii="Times New Roman" w:hAnsi="Times New Roman" w:cs="Times New Roman"/>
+        </w:rPr>
+        <w:t xml:space="preserve"> libraries, </w:t>
+      </w:r>
+      <w:proofErr w:type="spellStart"/>
+      <w:r>
+        <w:rPr>
+          <w:rFonts w:ascii="Times New Roman" w:hAnsi="Times New Roman" w:cs="Times New Roman"/>
+        </w:rPr>
+        <w:t>dif</w:t>
+      </w:r>
+      <w:proofErr w:type="spellEnd"/>
+      <w:r>
+        <w:rPr>
+          <w:rFonts w:ascii="Times New Roman" w:hAnsi="Times New Roman" w:cs="Times New Roman"/>
+        </w:rPr>
+        <w:t xml:space="preserve"> versions of python…</w:t>
+      </w:r>
+    </w:p>
+    <w:p>
+      <w:pPr>
+        <w:pStyle w:val="ListParagraph"/>
+        <w:numPr>
+          <w:ilvl w:val="2"/>
+          <w:numId w:val="1"/>
+        </w:numPr>
+        <w:rPr>
+          <w:rFonts w:ascii="Times New Roman" w:hAnsi="Times New Roman" w:cs="Times New Roman"/>
+        </w:rPr>
+      </w:pPr>
+      <w:r>
+        <w:rPr>
+          <w:rFonts w:ascii="Times New Roman" w:hAnsi="Times New Roman" w:cs="Times New Roman"/>
+        </w:rPr>
+        <w:t xml:space="preserve">Lets say one project uses request 2.20.1 … and </w:t>
+      </w:r>
+      <w:proofErr w:type="spellStart"/>
+      <w:r>
+        <w:rPr>
+          <w:rFonts w:ascii="Times New Roman" w:hAnsi="Times New Roman" w:cs="Times New Roman"/>
+        </w:rPr>
+        <w:t>lets</w:t>
+      </w:r>
+      <w:proofErr w:type="spellEnd"/>
+      <w:r>
+        <w:rPr>
+          <w:rFonts w:ascii="Times New Roman" w:hAnsi="Times New Roman" w:cs="Times New Roman"/>
+        </w:rPr>
+        <w:t xml:space="preserve"> say</w:t>
+      </w:r>
+    </w:p>
+    <w:p>
+      <w:pPr>
+        <w:pStyle w:val="ListParagraph"/>
+        <w:numPr>
+          <w:ilvl w:val="3"/>
+          <w:numId w:val="1"/>
+        </w:numPr>
+        <w:rPr>
+          <w:rFonts w:ascii="Times New Roman" w:hAnsi="Times New Roman" w:cs="Times New Roman"/>
+        </w:rPr>
+      </w:pPr>
+      <w:r>
+        <w:rPr>
+          <w:rFonts w:ascii="Times New Roman" w:hAnsi="Times New Roman" w:cs="Times New Roman"/>
+        </w:rPr>
+        <w:t>For another project we use request version 2.18.2 …</w:t>
+      </w:r>
+    </w:p>
+    <w:p>
+      <w:pPr>
+        <w:pStyle w:val="ListParagraph"/>
+        <w:numPr>
+          <w:ilvl w:val="3"/>
+          <w:numId w:val="1"/>
+        </w:numPr>
+        <w:rPr>
+          <w:rFonts w:ascii="Times New Roman" w:hAnsi="Times New Roman" w:cs="Times New Roman"/>
+        </w:rPr>
+      </w:pPr>
+      <w:r>
+        <w:rPr>
+          <w:rFonts w:ascii="Times New Roman" w:hAnsi="Times New Roman" w:cs="Times New Roman"/>
+        </w:rPr>
+        <w:t xml:space="preserve">These projects may use </w:t>
+      </w:r>
+      <w:proofErr w:type="spellStart"/>
+      <w:r>
+        <w:rPr>
+          <w:rFonts w:ascii="Times New Roman" w:hAnsi="Times New Roman" w:cs="Times New Roman"/>
+        </w:rPr>
+        <w:t>dif</w:t>
+      </w:r>
+      <w:proofErr w:type="spellEnd"/>
+      <w:r>
+        <w:rPr>
+          <w:rFonts w:ascii="Times New Roman" w:hAnsi="Times New Roman" w:cs="Times New Roman"/>
+        </w:rPr>
+        <w:t xml:space="preserve"> version of python, or libraries</w:t>
+      </w:r>
+    </w:p>
+    <w:p>
+      <w:pPr>
+        <w:pStyle w:val="ListParagraph"/>
+        <w:numPr>
+          <w:ilvl w:val="3"/>
+          <w:numId w:val="1"/>
+        </w:numPr>
+        <w:rPr>
+          <w:rFonts w:ascii="Times New Roman" w:hAnsi="Times New Roman" w:cs="Times New Roman"/>
+        </w:rPr>
+      </w:pPr>
+      <w:r>
+        <w:rPr>
+          <w:rFonts w:ascii="Times New Roman" w:hAnsi="Times New Roman" w:cs="Times New Roman"/>
+        </w:rPr>
+        <w:t xml:space="preserve">VIRTUAL ENVIRONMENTS locally to specific </w:t>
+      </w:r>
+      <w:proofErr w:type="spellStart"/>
+      <w:r>
+        <w:rPr>
+          <w:rFonts w:ascii="Times New Roman" w:hAnsi="Times New Roman" w:cs="Times New Roman"/>
+        </w:rPr>
+        <w:t>projet</w:t>
+      </w:r>
+      <w:proofErr w:type="spellEnd"/>
+      <w:r>
+        <w:rPr>
+          <w:rFonts w:ascii="Times New Roman" w:hAnsi="Times New Roman" w:cs="Times New Roman"/>
+        </w:rPr>
+        <w:t xml:space="preserve"> that defines versions of python, libraries, </w:t>
+      </w:r>
+      <w:proofErr w:type="spellStart"/>
+      <w:r>
+        <w:rPr>
+          <w:rFonts w:ascii="Times New Roman" w:hAnsi="Times New Roman" w:cs="Times New Roman"/>
+        </w:rPr>
+        <w:t>dependencies,etc</w:t>
+      </w:r>
+      <w:proofErr w:type="spellEnd"/>
+      <w:r>
+        <w:rPr>
+          <w:rFonts w:ascii="Times New Roman" w:hAnsi="Times New Roman" w:cs="Times New Roman"/>
+        </w:rPr>
+        <w:t xml:space="preserve">. </w:t>
+      </w:r>
+    </w:p>
+    <w:p>
+      <w:pPr>
+        <w:pStyle w:val="ListParagraph"/>
+        <w:numPr>
+          <w:ilvl w:val="3"/>
+          <w:numId w:val="1"/>
+        </w:numPr>
+        <w:rPr>
+          <w:rFonts w:ascii="Times New Roman" w:hAnsi="Times New Roman" w:cs="Times New Roman"/>
+        </w:rPr>
+      </w:pPr>
+      <w:r>
+        <w:rPr>
+          <w:rFonts w:ascii="Times New Roman" w:hAnsi="Times New Roman" w:cs="Times New Roman"/>
+        </w:rPr>
+        <w:t xml:space="preserve">This env allows u to keep all organized without h </w:t>
+      </w:r>
+      <w:proofErr w:type="spellStart"/>
+      <w:r>
+        <w:rPr>
+          <w:rFonts w:ascii="Times New Roman" w:hAnsi="Times New Roman" w:cs="Times New Roman"/>
+        </w:rPr>
+        <w:t>aving</w:t>
+      </w:r>
+      <w:proofErr w:type="spellEnd"/>
+      <w:r>
+        <w:rPr>
+          <w:rFonts w:ascii="Times New Roman" w:hAnsi="Times New Roman" w:cs="Times New Roman"/>
+        </w:rPr>
+        <w:t xml:space="preserve"> to manually change version/files</w:t>
+      </w:r>
+    </w:p>
+    <w:p>
+      <w:pPr>
+        <w:pStyle w:val="ListParagraph"/>
+        <w:numPr>
+          <w:ilvl w:val="3"/>
+          <w:numId w:val="1"/>
+        </w:numPr>
+        <w:rPr>
+          <w:rFonts w:ascii="Times New Roman" w:hAnsi="Times New Roman" w:cs="Times New Roman"/>
+        </w:rPr>
+      </w:pPr>
+      <w:r>
+        <w:rPr>
+          <w:rFonts w:ascii="Times New Roman" w:hAnsi="Times New Roman" w:cs="Times New Roman"/>
+        </w:rPr>
+        <w:t xml:space="preserve">TO CREATE VIRTUAL ENV </w:t>
+      </w:r>
+    </w:p>
+    <w:p>
+      <w:pPr>
+        <w:pStyle w:val="ListParagraph"/>
+        <w:numPr>
           <w:ilvl w:val="4"/>
           <w:numId w:val="1"/>
         </w:numPr>
@@ -9260,6 +9562,368 @@
           <w:rFonts w:ascii="Times New Roman" w:hAnsi="Times New Roman" w:cs="Times New Roman"/>
         </w:rPr>
       </w:pPr>
+      <w:r>
+        <w:rPr>
+          <w:rFonts w:ascii="Times New Roman" w:hAnsi="Times New Roman" w:cs="Times New Roman"/>
+        </w:rPr>
+        <w:t xml:space="preserve">Create a directory </w:t>
+      </w:r>
+    </w:p>
+    <w:p>
+      <w:pPr>
+        <w:pStyle w:val="ListParagraph"/>
+        <w:numPr>
+          <w:ilvl w:val="4"/>
+          <w:numId w:val="1"/>
+        </w:numPr>
+        <w:rPr>
+          <w:rFonts w:ascii="Times New Roman" w:hAnsi="Times New Roman" w:cs="Times New Roman"/>
+        </w:rPr>
+      </w:pPr>
+      <w:r>
+        <w:rPr>
+          <w:rFonts w:ascii="Times New Roman" w:hAnsi="Times New Roman" w:cs="Times New Roman"/>
+        </w:rPr>
+        <w:t xml:space="preserve">Go into </w:t>
+      </w:r>
+      <w:proofErr w:type="spellStart"/>
+      <w:r>
+        <w:rPr>
+          <w:rFonts w:ascii="Times New Roman" w:hAnsi="Times New Roman" w:cs="Times New Roman"/>
+        </w:rPr>
+        <w:t>directy</w:t>
+      </w:r>
+      <w:proofErr w:type="spellEnd"/>
+    </w:p>
+    <w:p>
+      <w:pPr>
+        <w:pStyle w:val="ListParagraph"/>
+        <w:numPr>
+          <w:ilvl w:val="4"/>
+          <w:numId w:val="1"/>
+        </w:numPr>
+        <w:rPr>
+          <w:rFonts w:ascii="Times New Roman" w:hAnsi="Times New Roman" w:cs="Times New Roman"/>
+        </w:rPr>
+      </w:pPr>
+      <w:r>
+        <w:rPr>
+          <w:rFonts w:ascii="Times New Roman" w:hAnsi="Times New Roman" w:cs="Times New Roman"/>
+        </w:rPr>
+        <w:t xml:space="preserve">Type </w:t>
+      </w:r>
+      <w:proofErr w:type="spellStart"/>
+      <w:r>
+        <w:rPr>
+          <w:rFonts w:ascii="Times New Roman" w:hAnsi="Times New Roman" w:cs="Times New Roman"/>
+        </w:rPr>
+        <w:t>pipenv</w:t>
+      </w:r>
+      <w:proofErr w:type="spellEnd"/>
+      <w:r>
+        <w:rPr>
+          <w:rFonts w:ascii="Times New Roman" w:hAnsi="Times New Roman" w:cs="Times New Roman"/>
+        </w:rPr>
+        <w:t xml:space="preserve"> –three </w:t>
+      </w:r>
+    </w:p>
+    <w:p>
+      <w:pPr>
+        <w:pStyle w:val="ListParagraph"/>
+        <w:numPr>
+          <w:ilvl w:val="5"/>
+          <w:numId w:val="1"/>
+        </w:numPr>
+        <w:rPr>
+          <w:rFonts w:ascii="Times New Roman" w:hAnsi="Times New Roman" w:cs="Times New Roman"/>
+        </w:rPr>
+      </w:pPr>
+      <w:r>
+        <w:rPr>
+          <w:rFonts w:ascii="Times New Roman" w:hAnsi="Times New Roman" w:cs="Times New Roman"/>
+        </w:rPr>
+        <w:t xml:space="preserve">This initializes python3 </w:t>
+      </w:r>
+      <w:proofErr w:type="spellStart"/>
+      <w:r>
+        <w:rPr>
+          <w:rFonts w:ascii="Times New Roman" w:hAnsi="Times New Roman" w:cs="Times New Roman"/>
+        </w:rPr>
+        <w:t>virt</w:t>
+      </w:r>
+      <w:proofErr w:type="spellEnd"/>
+      <w:r>
+        <w:rPr>
+          <w:rFonts w:ascii="Times New Roman" w:hAnsi="Times New Roman" w:cs="Times New Roman"/>
+        </w:rPr>
+        <w:t xml:space="preserve"> env. </w:t>
+      </w:r>
+    </w:p>
+    <w:p>
+      <w:pPr>
+        <w:pStyle w:val="ListParagraph"/>
+        <w:numPr>
+          <w:ilvl w:val="5"/>
+          <w:numId w:val="1"/>
+        </w:numPr>
+        <w:rPr>
+          <w:rFonts w:ascii="Times New Roman" w:hAnsi="Times New Roman" w:cs="Times New Roman"/>
+        </w:rPr>
+      </w:pPr>
+      <w:r>
+        <w:rPr>
+          <w:rFonts w:ascii="Times New Roman" w:hAnsi="Times New Roman" w:cs="Times New Roman"/>
+        </w:rPr>
+        <w:t xml:space="preserve">Creates </w:t>
+      </w:r>
+      <w:proofErr w:type="spellStart"/>
+      <w:r>
+        <w:rPr>
+          <w:rFonts w:ascii="Times New Roman" w:hAnsi="Times New Roman" w:cs="Times New Roman"/>
+        </w:rPr>
+        <w:t>pipfile</w:t>
+      </w:r>
+      <w:proofErr w:type="spellEnd"/>
+      <w:r>
+        <w:rPr>
+          <w:rFonts w:ascii="Times New Roman" w:hAnsi="Times New Roman" w:cs="Times New Roman"/>
+        </w:rPr>
+        <w:t xml:space="preserve"> that has info about the virtual env and all packages and dependencies have in the folder. </w:t>
+      </w:r>
+    </w:p>
+    <w:p>
+      <w:pPr>
+        <w:pStyle w:val="ListParagraph"/>
+        <w:ind w:left="5400"/>
+        <w:rPr>
+          <w:rFonts w:ascii="Times New Roman" w:hAnsi="Times New Roman" w:cs="Times New Roman"/>
+        </w:rPr>
+      </w:pPr>
+    </w:p>
+    <w:p>
+      <w:pPr>
+        <w:pStyle w:val="ListParagraph"/>
+        <w:numPr>
+          <w:ilvl w:val="5"/>
+          <w:numId w:val="1"/>
+        </w:numPr>
+        <w:rPr>
+          <w:rFonts w:ascii="Times New Roman" w:hAnsi="Times New Roman" w:cs="Times New Roman"/>
+        </w:rPr>
+      </w:pPr>
+      <w:r>
+        <w:rPr>
+          <w:rFonts w:ascii="Times New Roman" w:hAnsi="Times New Roman" w:cs="Times New Roman"/>
+        </w:rPr>
+        <w:lastRenderedPageBreak/>
+        <w:t xml:space="preserve">To install shit can do </w:t>
+      </w:r>
+      <w:proofErr w:type="spellStart"/>
+      <w:r>
+        <w:rPr>
+          <w:rFonts w:ascii="Times New Roman" w:hAnsi="Times New Roman" w:cs="Times New Roman"/>
+        </w:rPr>
+        <w:t>pipenv</w:t>
+      </w:r>
+      <w:proofErr w:type="spellEnd"/>
+      <w:r>
+        <w:rPr>
+          <w:rFonts w:ascii="Times New Roman" w:hAnsi="Times New Roman" w:cs="Times New Roman"/>
+        </w:rPr>
+        <w:t xml:space="preserve"> install requests for example</w:t>
+      </w:r>
+    </w:p>
+    <w:p>
+      <w:pPr>
+        <w:pStyle w:val="ListParagraph"/>
+        <w:numPr>
+          <w:ilvl w:val="5"/>
+          <w:numId w:val="1"/>
+        </w:numPr>
+        <w:rPr>
+          <w:rFonts w:ascii="Times New Roman" w:hAnsi="Times New Roman" w:cs="Times New Roman"/>
+        </w:rPr>
+      </w:pPr>
+      <w:r>
+        <w:rPr>
+          <w:rFonts w:ascii="Times New Roman" w:hAnsi="Times New Roman" w:cs="Times New Roman"/>
+        </w:rPr>
+        <w:t xml:space="preserve">To install specific version do </w:t>
+      </w:r>
+    </w:p>
+    <w:p>
+      <w:pPr>
+        <w:pStyle w:val="ListParagraph"/>
+        <w:numPr>
+          <w:ilvl w:val="5"/>
+          <w:numId w:val="1"/>
+        </w:numPr>
+        <w:rPr>
+          <w:rFonts w:ascii="Times New Roman" w:hAnsi="Times New Roman" w:cs="Times New Roman"/>
+        </w:rPr>
+      </w:pPr>
+      <w:r>
+        <w:rPr>
+          <w:rFonts w:ascii="Times New Roman" w:hAnsi="Times New Roman" w:cs="Times New Roman"/>
+        </w:rPr>
+        <w:t xml:space="preserve">Requests==2.18.1 for example </w:t>
+      </w:r>
+    </w:p>
+    <w:p>
+      <w:pPr>
+        <w:pStyle w:val="ListParagraph"/>
+        <w:numPr>
+          <w:ilvl w:val="6"/>
+          <w:numId w:val="1"/>
+        </w:numPr>
+        <w:rPr>
+          <w:rFonts w:ascii="Times New Roman" w:hAnsi="Times New Roman" w:cs="Times New Roman"/>
+        </w:rPr>
+      </w:pPr>
+      <w:r>
+        <w:rPr>
+          <w:rFonts w:ascii="Times New Roman" w:hAnsi="Times New Roman" w:cs="Times New Roman"/>
+        </w:rPr>
+        <w:t>Where request is some module /library</w:t>
+      </w:r>
+    </w:p>
+    <w:p>
+      <w:pPr>
+        <w:pStyle w:val="ListParagraph"/>
+        <w:numPr>
+          <w:ilvl w:val="5"/>
+          <w:numId w:val="1"/>
+        </w:numPr>
+        <w:rPr>
+          <w:rFonts w:ascii="Times New Roman" w:hAnsi="Times New Roman" w:cs="Times New Roman"/>
+        </w:rPr>
+      </w:pPr>
+      <w:r>
+        <w:rPr>
+          <w:rFonts w:ascii="Times New Roman" w:hAnsi="Times New Roman" w:cs="Times New Roman"/>
+        </w:rPr>
+        <w:t xml:space="preserve"> </w:t>
+      </w:r>
+      <w:r>
+        <w:rPr>
+          <w:rFonts w:ascii="Times New Roman" w:hAnsi="Times New Roman" w:cs="Times New Roman"/>
+        </w:rPr>
+        <w:t xml:space="preserve">Now to access SHELL for the specific environment can do </w:t>
+      </w:r>
+      <w:proofErr w:type="spellStart"/>
+      <w:r>
+        <w:rPr>
+          <w:rFonts w:ascii="Times New Roman" w:hAnsi="Times New Roman" w:cs="Times New Roman"/>
+        </w:rPr>
+        <w:t>pipenv</w:t>
+      </w:r>
+      <w:proofErr w:type="spellEnd"/>
+      <w:r>
+        <w:rPr>
+          <w:rFonts w:ascii="Times New Roman" w:hAnsi="Times New Roman" w:cs="Times New Roman"/>
+        </w:rPr>
+        <w:t xml:space="preserve"> shell </w:t>
+      </w:r>
+    </w:p>
+    <w:p>
+      <w:pPr>
+        <w:pStyle w:val="ListParagraph"/>
+        <w:numPr>
+          <w:ilvl w:val="5"/>
+          <w:numId w:val="1"/>
+        </w:numPr>
+        <w:rPr>
+          <w:rFonts w:ascii="Times New Roman" w:hAnsi="Times New Roman" w:cs="Times New Roman"/>
+        </w:rPr>
+      </w:pPr>
+      <w:r>
+        <w:rPr>
+          <w:rFonts w:ascii="Times New Roman" w:hAnsi="Times New Roman" w:cs="Times New Roman"/>
+        </w:rPr>
+        <w:t xml:space="preserve">Inside this shell can execute python code </w:t>
+      </w:r>
+    </w:p>
+    <w:p>
+      <w:pPr>
+        <w:pStyle w:val="ListParagraph"/>
+        <w:numPr>
+          <w:ilvl w:val="5"/>
+          <w:numId w:val="1"/>
+        </w:numPr>
+        <w:rPr>
+          <w:rFonts w:ascii="Times New Roman" w:hAnsi="Times New Roman" w:cs="Times New Roman"/>
+        </w:rPr>
+      </w:pPr>
+      <w:r>
+        <w:rPr>
+          <w:rFonts w:ascii="Times New Roman" w:hAnsi="Times New Roman" w:cs="Times New Roman"/>
+        </w:rPr>
+        <w:t xml:space="preserve">TO EXIT </w:t>
+      </w:r>
+    </w:p>
+    <w:p>
+      <w:pPr>
+        <w:pStyle w:val="ListParagraph"/>
+        <w:numPr>
+          <w:ilvl w:val="6"/>
+          <w:numId w:val="1"/>
+        </w:numPr>
+        <w:rPr>
+          <w:rFonts w:ascii="Times New Roman" w:hAnsi="Times New Roman" w:cs="Times New Roman"/>
+        </w:rPr>
+      </w:pPr>
+      <w:r>
+        <w:rPr>
+          <w:rFonts w:ascii="Times New Roman" w:hAnsi="Times New Roman" w:cs="Times New Roman"/>
+        </w:rPr>
+        <w:t xml:space="preserve">Can just type exit() </w:t>
+      </w:r>
+    </w:p>
+    <w:p>
+      <w:pPr>
+        <w:pStyle w:val="ListParagraph"/>
+        <w:numPr>
+          <w:ilvl w:val="6"/>
+          <w:numId w:val="1"/>
+        </w:numPr>
+        <w:rPr>
+          <w:rFonts w:ascii="Times New Roman" w:hAnsi="Times New Roman" w:cs="Times New Roman"/>
+        </w:rPr>
+      </w:pPr>
+      <w:r>
+        <w:rPr>
+          <w:rFonts w:ascii="Times New Roman" w:hAnsi="Times New Roman" w:cs="Times New Roman"/>
+        </w:rPr>
+        <w:t xml:space="preserve">This will take you back to </w:t>
+      </w:r>
+      <w:proofErr w:type="spellStart"/>
+      <w:r>
+        <w:rPr>
+          <w:rFonts w:ascii="Times New Roman" w:hAnsi="Times New Roman" w:cs="Times New Roman"/>
+        </w:rPr>
+        <w:t>pipenv</w:t>
+      </w:r>
+      <w:proofErr w:type="spellEnd"/>
+      <w:r>
+        <w:rPr>
+          <w:rFonts w:ascii="Times New Roman" w:hAnsi="Times New Roman" w:cs="Times New Roman"/>
+        </w:rPr>
+        <w:t xml:space="preserve"> shell then type exit to exit out back to </w:t>
+      </w:r>
+      <w:proofErr w:type="spellStart"/>
+      <w:r>
+        <w:rPr>
+          <w:rFonts w:ascii="Times New Roman" w:hAnsi="Times New Roman" w:cs="Times New Roman"/>
+        </w:rPr>
+        <w:t>cmd</w:t>
+      </w:r>
+      <w:proofErr w:type="spellEnd"/>
+      <w:r>
+        <w:rPr>
+          <w:rFonts w:ascii="Times New Roman" w:hAnsi="Times New Roman" w:cs="Times New Roman"/>
+        </w:rPr>
+        <w:t xml:space="preserve"> </w:t>
+      </w:r>
     </w:p>
     <w:p>
       <w:pPr>

</xml_diff>